<commit_message>
- Updated RTM - Fixed numbering in SRS V0.6
Signed-off-by: mariam-elshakafi <mariam.elshakafi@gmail.com>
</commit_message>
<xml_diff>
--- a/Software Specification/SRS/PO3_DGW_SRS.docx
+++ b/Software Specification/SRS/PO3_DGW_SRS.docx
@@ -1382,13 +1382,7 @@
               <w:t xml:space="preserve">-Added mode navigation section with requirements (covering </w:t>
             </w:r>
             <w:r>
-              <w:t>REQ</w:t>
-            </w:r>
-            <w:r>
-              <w:t>_PO3_DGW_CYRS_01_V02</w:t>
-            </w:r>
-            <w:r>
-              <w:t>)</w:t>
+              <w:t>REQ_PO3_DGW_CYRS_01_V02)</w:t>
             </w:r>
           </w:p>
           <w:p>
@@ -2194,10 +2188,7 @@
       </w:sdtContent>
     </w:sdt>
     <w:p/>
-    <w:p>
-      <w:bookmarkStart w:id="0" w:name="_GoBack"/>
-      <w:bookmarkEnd w:id="0"/>
-    </w:p>
+    <w:p/>
     <w:p/>
     <w:p/>
     <w:p/>
@@ -2226,9 +2217,9 @@
           <w:szCs w:val="22"/>
         </w:rPr>
       </w:pPr>
-      <w:bookmarkStart w:id="1" w:name="_Toc32222654"/>
-      <w:bookmarkStart w:id="2" w:name="_Toc466012295"/>
-      <w:bookmarkStart w:id="3" w:name="_Toc434992860"/>
+      <w:bookmarkStart w:id="0" w:name="_Toc32222654"/>
+      <w:bookmarkStart w:id="1" w:name="_Toc466012295"/>
+      <w:bookmarkStart w:id="2" w:name="_Toc434992860"/>
     </w:p>
     <w:p/>
     <w:p/>
@@ -2249,7 +2240,7 @@
           <w:szCs w:val="48"/>
         </w:rPr>
       </w:pPr>
-      <w:bookmarkStart w:id="4" w:name="_Toc33113381"/>
+      <w:bookmarkStart w:id="3" w:name="_Toc33113381"/>
       <w:r>
         <w:rPr>
           <w:b/>
@@ -2270,10 +2261,10 @@
         </w:rPr>
         <w:t>Introduction</w:t>
       </w:r>
+      <w:bookmarkEnd w:id="0"/>
       <w:bookmarkEnd w:id="1"/>
       <w:bookmarkEnd w:id="2"/>
       <w:bookmarkEnd w:id="3"/>
-      <w:bookmarkEnd w:id="4"/>
     </w:p>
     <w:p>
       <w:pPr>
@@ -2319,7 +2310,7 @@
           <w:szCs w:val="28"/>
         </w:rPr>
       </w:pPr>
-      <w:bookmarkStart w:id="5" w:name="_Toc33113382"/>
+      <w:bookmarkStart w:id="4" w:name="_Toc33113382"/>
       <w:r>
         <w:rPr>
           <w:rFonts w:asciiTheme="minorHAnsi" w:hAnsiTheme="minorHAnsi" w:cstheme="minorHAnsi"/>
@@ -2330,7 +2321,7 @@
         </w:rPr>
         <w:t>1.1 Software Features</w:t>
       </w:r>
-      <w:bookmarkEnd w:id="5"/>
+      <w:bookmarkEnd w:id="4"/>
       <w:r>
         <w:rPr>
           <w:rFonts w:asciiTheme="minorHAnsi" w:hAnsiTheme="minorHAnsi" w:cstheme="minorHAnsi"/>
@@ -2609,7 +2600,7 @@
           <w:szCs w:val="48"/>
         </w:rPr>
       </w:pPr>
-      <w:bookmarkStart w:id="6" w:name="_Toc33113383"/>
+      <w:bookmarkStart w:id="5" w:name="_Toc33113383"/>
       <w:r>
         <w:rPr>
           <w:b/>
@@ -2621,7 +2612,7 @@
         <w:lastRenderedPageBreak/>
         <w:t>2 Context Diagram</w:t>
       </w:r>
-      <w:bookmarkEnd w:id="6"/>
+      <w:bookmarkEnd w:id="5"/>
     </w:p>
     <w:p>
       <w:pPr>
@@ -2741,7 +2732,7 @@
           <w:szCs w:val="48"/>
         </w:rPr>
       </w:pPr>
-      <w:bookmarkStart w:id="7" w:name="_Toc33113384"/>
+      <w:bookmarkStart w:id="6" w:name="_Toc33113384"/>
       <w:r>
         <w:rPr>
           <w:b/>
@@ -2773,7 +2764,7 @@
         </w:rPr>
         <w:t>Requirements:</w:t>
       </w:r>
-      <w:bookmarkEnd w:id="7"/>
+      <w:bookmarkEnd w:id="6"/>
     </w:p>
     <w:p>
       <w:pPr>
@@ -2783,7 +2774,7 @@
           <w:bCs/>
         </w:rPr>
       </w:pPr>
-      <w:bookmarkStart w:id="8" w:name="_Toc33113385"/>
+      <w:bookmarkStart w:id="7" w:name="_Toc33113385"/>
       <w:r>
         <w:rPr>
           <w:b/>
@@ -2791,7 +2782,7 @@
         </w:rPr>
         <w:t>3.1 Mode Navigation</w:t>
       </w:r>
-      <w:bookmarkEnd w:id="8"/>
+      <w:bookmarkEnd w:id="7"/>
     </w:p>
     <w:p/>
     <w:tbl>
@@ -3773,7 +3764,7 @@
           <w:bCs/>
         </w:rPr>
       </w:pPr>
-      <w:bookmarkStart w:id="9" w:name="_Toc33113386"/>
+      <w:bookmarkStart w:id="8" w:name="_Toc33113386"/>
       <w:r>
         <w:rPr>
           <w:b/>
@@ -3803,7 +3794,7 @@
         </w:rPr>
         <w:t xml:space="preserve"> Display Time Mode</w:t>
       </w:r>
-      <w:bookmarkEnd w:id="9"/>
+      <w:bookmarkEnd w:id="8"/>
     </w:p>
     <w:p/>
     <w:tbl>
@@ -6948,7 +6939,7 @@
           <w:bCs/>
         </w:rPr>
       </w:pPr>
-      <w:bookmarkStart w:id="10" w:name="_Toc33113387"/>
+      <w:bookmarkStart w:id="9" w:name="_Toc33113387"/>
       <w:r>
         <w:rPr>
           <w:b/>
@@ -6978,7 +6969,7 @@
         </w:rPr>
         <w:t xml:space="preserve"> Alarm Mode</w:t>
       </w:r>
-      <w:bookmarkEnd w:id="10"/>
+      <w:bookmarkEnd w:id="9"/>
     </w:p>
     <w:p>
       <w:pPr>
@@ -11174,7 +11165,7 @@
           <w:bCs/>
         </w:rPr>
       </w:pPr>
-      <w:bookmarkStart w:id="11" w:name="_Toc33113388"/>
+      <w:bookmarkStart w:id="10" w:name="_Toc33113388"/>
       <w:r>
         <w:rPr>
           <w:b/>
@@ -11218,7 +11209,7 @@
         </w:rPr>
         <w:t>atch Mode</w:t>
       </w:r>
-      <w:bookmarkEnd w:id="11"/>
+      <w:bookmarkEnd w:id="10"/>
     </w:p>
     <w:p>
       <w:pPr>
@@ -11275,7 +11266,10 @@
           </w:tcPr>
           <w:p>
             <w:r>
-              <w:t>Req_P03DGW_SRS_023</w:t>
+              <w:t>Req_P03DGW_SRS_02</w:t>
+            </w:r>
+            <w:r>
+              <w:t>5</w:t>
             </w:r>
             <w:r>
               <w:t>_V0</w:t>
@@ -11630,7 +11624,10 @@
           </w:tcPr>
           <w:p>
             <w:r>
-              <w:t>Req_P03DGW_SRS_024</w:t>
+              <w:t>Req_P03DGW_SRS_02</w:t>
+            </w:r>
+            <w:r>
+              <w:t>6</w:t>
             </w:r>
             <w:r>
               <w:t>_V0</w:t>
@@ -11806,14 +11803,7 @@
                 <w:rFonts w:cstheme="minorHAnsi"/>
                 <w:color w:val="000000" w:themeColor="text1"/>
               </w:rPr>
-              <w:t>CURRENT_WATCH_STATE</w:t>
-            </w:r>
-            <w:r>
-              <w:rPr>
-                <w:rFonts w:cstheme="minorHAnsi"/>
-                <w:color w:val="000000" w:themeColor="text1"/>
-              </w:rPr>
-              <w:t xml:space="preserve"> is 0.</w:t>
+              <w:t>CURRENT_WATCH_STATE is 0.</w:t>
             </w:r>
           </w:p>
         </w:tc>
@@ -11991,7 +11981,16 @@
           </w:tcPr>
           <w:p>
             <w:r>
-              <w:t>Req_P03DGW_SRS_025_V05</w:t>
+              <w:t>Req_P03DGW_SRS_02</w:t>
+            </w:r>
+            <w:r>
+              <w:t>7</w:t>
+            </w:r>
+            <w:r>
+              <w:t>_V0</w:t>
+            </w:r>
+            <w:r>
+              <w:t>1</w:t>
             </w:r>
           </w:p>
         </w:tc>
@@ -12310,10 +12309,13 @@
               <w:t>Req_P03DGW_SRS_02</w:t>
             </w:r>
             <w:r>
-              <w:t>6</w:t>
-            </w:r>
-            <w:r>
-              <w:t>_V05</w:t>
+              <w:t>8</w:t>
+            </w:r>
+            <w:r>
+              <w:t>_V0</w:t>
+            </w:r>
+            <w:r>
+              <w:t>1</w:t>
             </w:r>
           </w:p>
         </w:tc>
@@ -12448,25 +12450,7 @@
           </w:tcPr>
           <w:p>
             <w:r>
-              <w:t xml:space="preserve">Software shall </w:t>
-            </w:r>
-            <w:r>
-              <w:t xml:space="preserve">reset COUNTER_SECOND to 0 and increment </w:t>
-            </w:r>
-            <w:r>
-              <w:t>COUNTER_</w:t>
-            </w:r>
-            <w:r>
-              <w:t xml:space="preserve">MINUTE by 1 if </w:t>
-            </w:r>
-            <w:r>
-              <w:t>COUNTER_SECOND i</w:t>
-            </w:r>
-            <w:r>
-              <w:t>s 59,</w:t>
-            </w:r>
-            <w:r>
-              <w:t xml:space="preserve"> </w:t>
+              <w:t xml:space="preserve">Software shall reset COUNTER_SECOND to 0 and increment COUNTER_MINUTE by 1 if COUNTER_SECOND is 59, </w:t>
             </w:r>
             <w:r>
               <w:rPr>
@@ -12514,14 +12498,7 @@
                 <w:rFonts w:cstheme="minorHAnsi"/>
                 <w:color w:val="000000" w:themeColor="text1"/>
               </w:rPr>
-              <w:t>CURRENT_WATCH_STATE</w:t>
-            </w:r>
-            <w:r>
-              <w:rPr>
-                <w:rFonts w:cstheme="minorHAnsi"/>
-                <w:color w:val="000000" w:themeColor="text1"/>
-              </w:rPr>
-              <w:t>, COUNTER_SECOND</w:t>
+              <w:t>CURRENT_WATCH_STATE, COUNTER_SECOND</w:t>
             </w:r>
           </w:p>
         </w:tc>
@@ -12547,13 +12524,7 @@
           </w:tcPr>
           <w:p>
             <w:r>
-              <w:t xml:space="preserve">COUNTER_SECOND, </w:t>
-            </w:r>
-            <w:r>
-              <w:t>COUNTER_</w:t>
-            </w:r>
-            <w:r>
-              <w:t>MINUTE</w:t>
+              <w:t>COUNTER_SECOND, COUNTER_MINUTE</w:t>
             </w:r>
           </w:p>
         </w:tc>
@@ -12650,13 +12621,10 @@
               <w:t>Req_P03DGW_SRS_02</w:t>
             </w:r>
             <w:r>
-              <w:t>7</w:t>
-            </w:r>
-            <w:r>
-              <w:t>_V0</w:t>
-            </w:r>
-            <w:r>
-              <w:t>1</w:t>
+              <w:t>9</w:t>
+            </w:r>
+            <w:r>
+              <w:t>_V01</w:t>
             </w:r>
           </w:p>
         </w:tc>
@@ -12791,46 +12759,7 @@
           </w:tcPr>
           <w:p>
             <w:r>
-              <w:t xml:space="preserve">Software shall reset </w:t>
-            </w:r>
-            <w:r>
-              <w:t xml:space="preserve">COUNTER_SECOND and </w:t>
-            </w:r>
-            <w:r>
-              <w:t>COUNTER_</w:t>
-            </w:r>
-            <w:r>
-              <w:t>MINUTE</w:t>
-            </w:r>
-            <w:r>
-              <w:t xml:space="preserve"> to 0</w:t>
-            </w:r>
-            <w:r>
-              <w:t>,</w:t>
-            </w:r>
-            <w:r>
-              <w:t xml:space="preserve"> and increment COUNTER_</w:t>
-            </w:r>
-            <w:r>
-              <w:t>HOUR</w:t>
-            </w:r>
-            <w:r>
-              <w:t xml:space="preserve"> by 1 if COUNTER_</w:t>
-            </w:r>
-            <w:r>
-              <w:t>MINUTE</w:t>
-            </w:r>
-            <w:r>
-              <w:t xml:space="preserve"> is 59, COUNTER_</w:t>
-            </w:r>
-            <w:r>
-              <w:t>SECOND</w:t>
-            </w:r>
-            <w:r>
-              <w:t xml:space="preserve"> is 59</w:t>
-            </w:r>
-            <w:r>
-              <w:t xml:space="preserve">, </w:t>
+              <w:t xml:space="preserve">Software shall reset COUNTER_SECOND and COUNTER_MINUTE to 0, and increment COUNTER_HOUR by 1 if COUNTER_MINUTE is 59, COUNTER_SECOND is 59, </w:t>
             </w:r>
             <w:r>
               <w:rPr>
@@ -12884,28 +12813,7 @@
                 <w:rFonts w:cstheme="minorHAnsi"/>
                 <w:color w:val="000000" w:themeColor="text1"/>
               </w:rPr>
-              <w:t>CURRENT_WATCH_STATE,</w:t>
-            </w:r>
-            <w:r>
-              <w:rPr>
-                <w:rFonts w:cstheme="minorHAnsi"/>
-                <w:color w:val="000000" w:themeColor="text1"/>
-              </w:rPr>
-              <w:t xml:space="preserve"> COUNTER_SECOND, </w:t>
-            </w:r>
-            <w:r>
-              <w:rPr>
-                <w:rFonts w:cstheme="minorHAnsi"/>
-                <w:color w:val="000000" w:themeColor="text1"/>
-              </w:rPr>
-              <w:t>COUNTER_</w:t>
-            </w:r>
-            <w:r>
-              <w:rPr>
-                <w:rFonts w:cstheme="minorHAnsi"/>
-                <w:color w:val="000000" w:themeColor="text1"/>
-              </w:rPr>
-              <w:t>MINUTE</w:t>
+              <w:t>CURRENT_WATCH_STATE, COUNTER_SECOND, COUNTER_MINUTE</w:t>
             </w:r>
           </w:p>
         </w:tc>
@@ -12931,16 +12839,7 @@
           </w:tcPr>
           <w:p>
             <w:r>
-              <w:t>COUNTER_SECOND, COUNTER_MINUTE</w:t>
-            </w:r>
-            <w:r>
-              <w:t xml:space="preserve">, </w:t>
-            </w:r>
-            <w:r>
-              <w:t>COUNTER_</w:t>
-            </w:r>
-            <w:r>
-              <w:t>HOUR</w:t>
+              <w:t>COUNTER_SECOND, COUNTER_MINUTE, COUNTER_HOUR</w:t>
             </w:r>
           </w:p>
         </w:tc>
@@ -13047,10 +12946,10 @@
           </w:tcPr>
           <w:p>
             <w:r>
-              <w:t>Req_P03DGW_SRS_02</w:t>
-            </w:r>
-            <w:r>
-              <w:t>8</w:t>
+              <w:t>Req_P03DGW_SRS_0</w:t>
+            </w:r>
+            <w:r>
+              <w:t>30</w:t>
             </w:r>
             <w:r>
               <w:t>_V01</w:t>
@@ -13182,31 +13081,7 @@
           </w:tcPr>
           <w:p>
             <w:r>
-              <w:t>Software shall reset COUNTER_SECOND</w:t>
-            </w:r>
-            <w:r>
-              <w:t>,</w:t>
-            </w:r>
-            <w:r>
-              <w:t xml:space="preserve"> COUNTER_MINUTE</w:t>
-            </w:r>
-            <w:r>
-              <w:t>, and COUNTER_HOUR</w:t>
-            </w:r>
-            <w:r>
-              <w:t xml:space="preserve"> to 0</w:t>
-            </w:r>
-            <w:r>
-              <w:t xml:space="preserve"> </w:t>
-            </w:r>
-            <w:r>
-              <w:t xml:space="preserve">if </w:t>
-            </w:r>
-            <w:r>
-              <w:t xml:space="preserve">COUNTER_HOUR is 99, </w:t>
-            </w:r>
-            <w:r>
-              <w:t xml:space="preserve">COUNTER_MINUTE is 59, COUNTER_SECOND is 59, </w:t>
+              <w:t xml:space="preserve">Software shall reset COUNTER_SECOND, COUNTER_MINUTE, and COUNTER_HOUR to 0 if COUNTER_HOUR is 99, COUNTER_MINUTE is 59, COUNTER_SECOND is 59, </w:t>
             </w:r>
             <w:r>
               <w:rPr>
@@ -13393,10 +13268,10 @@
           </w:tcPr>
           <w:p>
             <w:r>
-              <w:t>Req_P03DGW_SRS_02</w:t>
-            </w:r>
-            <w:r>
-              <w:t>9</w:t>
+              <w:t>Req_P03DGW_SRS_0</w:t>
+            </w:r>
+            <w:r>
+              <w:t>31</w:t>
             </w:r>
             <w:r>
               <w:t>_V0</w:t>
@@ -13561,61 +13436,17 @@
                 <w:rFonts w:cstheme="minorHAnsi"/>
                 <w:color w:val="000000" w:themeColor="text1"/>
               </w:rPr>
-              <w:t xml:space="preserve">CURRENT_WATCH_STATE to </w:t>
+              <w:t xml:space="preserve">CURRENT_WATCH_STATE to 0 (paused) if </w:t>
+            </w:r>
+            <w:r>
+              <w:t xml:space="preserve">CURRENT_MODE is 2 (Stopwatch), BTN_FUNC1 is 0, and </w:t>
             </w:r>
             <w:r>
               <w:rPr>
                 <w:rFonts w:cstheme="minorHAnsi"/>
                 <w:color w:val="000000" w:themeColor="text1"/>
               </w:rPr>
-              <w:t>0</w:t>
-            </w:r>
-            <w:r>
-              <w:rPr>
-                <w:rFonts w:cstheme="minorHAnsi"/>
-                <w:color w:val="000000" w:themeColor="text1"/>
-              </w:rPr>
-              <w:t xml:space="preserve"> (</w:t>
-            </w:r>
-            <w:r>
-              <w:rPr>
-                <w:rFonts w:cstheme="minorHAnsi"/>
-                <w:color w:val="000000" w:themeColor="text1"/>
-              </w:rPr>
-              <w:t>paused</w:t>
-            </w:r>
-            <w:r>
-              <w:rPr>
-                <w:rFonts w:cstheme="minorHAnsi"/>
-                <w:color w:val="000000" w:themeColor="text1"/>
-              </w:rPr>
-              <w:t xml:space="preserve">) if </w:t>
-            </w:r>
-            <w:r>
-              <w:t>CURRENT_MODE is 2 (Stopwatch)</w:t>
-            </w:r>
-            <w:r>
-              <w:t xml:space="preserve">, </w:t>
-            </w:r>
-            <w:r>
-              <w:t>BTN_FUNC1 is 0</w:t>
-            </w:r>
-            <w:r>
-              <w:t xml:space="preserve">, and </w:t>
-            </w:r>
-            <w:r>
-              <w:rPr>
-                <w:rFonts w:cstheme="minorHAnsi"/>
-                <w:color w:val="000000" w:themeColor="text1"/>
-              </w:rPr>
-              <w:t>CURRENT_WATCH_STATE</w:t>
-            </w:r>
-            <w:r>
-              <w:rPr>
-                <w:rFonts w:cstheme="minorHAnsi"/>
-                <w:color w:val="000000" w:themeColor="text1"/>
-              </w:rPr>
-              <w:t xml:space="preserve"> is 1.</w:t>
+              <w:t>CURRENT_WATCH_STATE is 1.</w:t>
             </w:r>
           </w:p>
         </w:tc>
@@ -13646,13 +13477,7 @@
           </w:tcPr>
           <w:p>
             <w:r>
-              <w:t xml:space="preserve">CURRENT_MODE, </w:t>
-            </w:r>
-            <w:r>
-              <w:t>BTN_FUNC1</w:t>
-            </w:r>
-            <w:r>
-              <w:t xml:space="preserve">, </w:t>
+              <w:t xml:space="preserve">CURRENT_MODE, BTN_FUNC1, </w:t>
             </w:r>
             <w:r>
               <w:t>CURRENT_WATCH_STATE</w:t>
@@ -13743,7 +13568,16 @@
         </w:tc>
       </w:tr>
     </w:tbl>
-    <w:p/>
+    <w:p>
+      <w:pPr>
+        <w:tabs>
+          <w:tab w:val="left" w:pos="7292"/>
+        </w:tabs>
+      </w:pPr>
+      <w:r>
+        <w:tab/>
+      </w:r>
+    </w:p>
     <w:tbl>
       <w:tblPr>
         <w:tblStyle w:val="TableGrid"/>
@@ -13795,7 +13629,10 @@
               <w:t>Req_P03DGW_SRS_0</w:t>
             </w:r>
             <w:r>
-              <w:t>30</w:t>
+              <w:t>3</w:t>
+            </w:r>
+            <w:r>
+              <w:t>2</w:t>
             </w:r>
             <w:r>
               <w:t>_V0</w:t>
@@ -14066,7 +13903,10 @@
         </w:tc>
       </w:tr>
     </w:tbl>
-    <w:p/>
+    <w:p>
+      <w:bookmarkStart w:id="11" w:name="_GoBack"/>
+      <w:bookmarkEnd w:id="11"/>
+    </w:p>
     <w:sectPr>
       <w:headerReference w:type="default" r:id="rId9"/>
       <w:footerReference w:type="default" r:id="rId10"/>
@@ -16720,8 +16560,11 @@
     <w:lsdException w:name="Table 3D effects 3" w:semiHidden="1" w:unhideWhenUsed="1"/>
     <w:lsdException w:name="Table Contemporary" w:semiHidden="1" w:unhideWhenUsed="1"/>
     <w:lsdException w:name="Table Elegant" w:semiHidden="1" w:unhideWhenUsed="1"/>
+    <w:lsdException w:name="Table Professional" w:semiHidden="1" w:unhideWhenUsed="1"/>
     <w:lsdException w:name="Table Subtle 1" w:semiHidden="1" w:unhideWhenUsed="1"/>
     <w:lsdException w:name="Table Subtle 2" w:semiHidden="1" w:unhideWhenUsed="1"/>
+    <w:lsdException w:name="Table Web 1" w:semiHidden="1" w:unhideWhenUsed="1"/>
+    <w:lsdException w:name="Table Web 2" w:semiHidden="1" w:unhideWhenUsed="1"/>
     <w:lsdException w:name="Table Web 3" w:semiHidden="1" w:unhideWhenUsed="1"/>
     <w:lsdException w:name="Balloon Text" w:semiHidden="1" w:unhideWhenUsed="1"/>
     <w:lsdException w:name="Table Grid" w:uiPriority="39"/>
@@ -17028,6 +16871,7 @@
   <w:style w:type="character" w:default="1" w:styleId="DefaultParagraphFont">
     <w:name w:val="Default Paragraph Font"/>
     <w:uiPriority w:val="1"/>
+    <w:semiHidden/>
     <w:unhideWhenUsed/>
   </w:style>
   <w:style w:type="table" w:default="1" w:styleId="TableNormal">
@@ -17667,7 +17511,7 @@
 </file>
 
 <file path=customXml/itemProps1.xml><?xml version="1.0" encoding="utf-8"?>
-<ds:datastoreItem xmlns:ds="http://schemas.openxmlformats.org/officeDocument/2006/customXml" ds:itemID="{AA84AB31-7286-443C-89E0-E03E1DD72E2E}">
+<ds:datastoreItem xmlns:ds="http://schemas.openxmlformats.org/officeDocument/2006/customXml" ds:itemID="{6BCAF355-0216-42F1-9492-E3AB422DDCC2}">
   <ds:schemaRefs>
     <ds:schemaRef ds:uri="http://schemas.openxmlformats.org/officeDocument/2006/bibliography"/>
   </ds:schemaRefs>

</xml_diff>